<commit_message>
Added initial plan for thesis writing. Only the layout, however.
</commit_message>
<xml_diff>
--- a/plan/thesis-plan.docx
+++ b/plan/thesis-plan.docx
@@ -91,6 +91,48 @@
         <w:rPr>
           <w:lang w:val="en-GB"/>
         </w:rPr>
+        <w:t>Interaction and the Relationship with Galaxy Evolution</w:t>
+      </w:r>
+    </w:p>
+    <w:p>
+      <w:pPr>
+        <w:pStyle w:val="NoSpacing"/>
+        <w:numPr>
+          <w:ilvl w:val="2"/>
+          <w:numId w:val="2"/>
+        </w:numPr>
+        <w:rPr>
+          <w:lang w:val="en-GB"/>
+        </w:rPr>
+      </w:pPr>
+      <w:r>
+        <w:rPr>
+          <w:lang w:val="en-GB"/>
+        </w:rPr>
+        <w:t xml:space="preserve"> </w:t>
+      </w:r>
+      <w:r>
+        <w:rPr>
+          <w:lang w:val="en-GB"/>
+        </w:rPr>
+        <w:t>Galaxy Interaction as a Driver of Star Formation</w:t>
+      </w:r>
+    </w:p>
+    <w:p>
+      <w:pPr>
+        <w:pStyle w:val="NoSpacing"/>
+        <w:numPr>
+          <w:ilvl w:val="1"/>
+          <w:numId w:val="2"/>
+        </w:numPr>
+        <w:rPr>
+          <w:lang w:val="en-GB"/>
+        </w:rPr>
+      </w:pPr>
+      <w:r>
+        <w:rPr>
+          <w:lang w:val="en-GB"/>
+        </w:rPr>
         <w:t>Galaxy Interaction in the Cosmological Context</w:t>
       </w:r>
     </w:p>
@@ -109,24 +151,6 @@
         <w:rPr>
           <w:lang w:val="en-GB"/>
         </w:rPr>
-        <w:t>Interaction and the Relationship with Galaxy Evolution</w:t>
-      </w:r>
-    </w:p>
-    <w:p>
-      <w:pPr>
-        <w:pStyle w:val="NoSpacing"/>
-        <w:numPr>
-          <w:ilvl w:val="1"/>
-          <w:numId w:val="2"/>
-        </w:numPr>
-        <w:rPr>
-          <w:lang w:val="en-GB"/>
-        </w:rPr>
-      </w:pPr>
-      <w:r>
-        <w:rPr>
-          <w:lang w:val="en-GB"/>
-        </w:rPr>
         <w:t>Simulations of Galaxy Interaction</w:t>
       </w:r>
     </w:p>
@@ -189,8 +213,52 @@
         <w:rPr>
           <w:lang w:val="en-GB"/>
         </w:rPr>
-        <w:t>Statistically Constraining Interaction</w:t>
-      </w:r>
+        <w:t xml:space="preserve">Statistically Constraining </w:t>
+      </w:r>
+      <w:r>
+        <w:rPr>
+          <w:lang w:val="en-GB"/>
+        </w:rPr>
+        <w:t>Physical Parameters in a System</w:t>
+      </w:r>
+    </w:p>
+    <w:p>
+      <w:pPr>
+        <w:pStyle w:val="NoSpacing"/>
+        <w:numPr>
+          <w:ilvl w:val="2"/>
+          <w:numId w:val="2"/>
+        </w:numPr>
+        <w:rPr>
+          <w:lang w:val="en-GB"/>
+        </w:rPr>
+      </w:pPr>
+      <w:r>
+        <w:rPr>
+          <w:lang w:val="en-GB"/>
+        </w:rPr>
+        <w:t>Basic Physical Parameters of Galaxy Evolution</w:t>
+      </w:r>
+    </w:p>
+    <w:p>
+      <w:pPr>
+        <w:pStyle w:val="NoSpacing"/>
+        <w:numPr>
+          <w:ilvl w:val="2"/>
+          <w:numId w:val="2"/>
+        </w:numPr>
+        <w:rPr>
+          <w:lang w:val="en-GB"/>
+        </w:rPr>
+      </w:pPr>
+      <w:r>
+        <w:rPr>
+          <w:lang w:val="en-GB"/>
+        </w:rPr>
+        <w:t xml:space="preserve"> Measurement via SED Fitting</w:t>
+      </w:r>
+      <w:bookmarkStart w:id="0" w:name="_GoBack"/>
+      <w:bookmarkEnd w:id="0"/>
     </w:p>
     <w:p>
       <w:pPr>
@@ -232,6 +300,24 @@
       <w:pPr>
         <w:pStyle w:val="NoSpacing"/>
         <w:numPr>
+          <w:ilvl w:val="2"/>
+          <w:numId w:val="2"/>
+        </w:numPr>
+        <w:rPr>
+          <w:lang w:val="en-GB"/>
+        </w:rPr>
+      </w:pPr>
+      <w:r>
+        <w:rPr>
+          <w:lang w:val="en-GB"/>
+        </w:rPr>
+        <w:t xml:space="preserve"> Degeneracies and Inaccuracies</w:t>
+      </w:r>
+    </w:p>
+    <w:p>
+      <w:pPr>
+        <w:pStyle w:val="NoSpacing"/>
+        <w:numPr>
           <w:ilvl w:val="1"/>
           <w:numId w:val="2"/>
         </w:numPr>
@@ -297,7 +383,37 @@
         <w:rPr>
           <w:lang w:val="en-GB"/>
         </w:rPr>
-        <w:t xml:space="preserve"> Limitations</w:t>
+        <w:t xml:space="preserve"> </w:t>
+      </w:r>
+      <w:r>
+        <w:rPr>
+          <w:lang w:val="en-GB"/>
+        </w:rPr>
+        <w:t xml:space="preserve">System </w:t>
+      </w:r>
+      <w:r>
+        <w:rPr>
+          <w:lang w:val="en-GB"/>
+        </w:rPr>
+        <w:t>Limitations</w:t>
+      </w:r>
+    </w:p>
+    <w:p>
+      <w:pPr>
+        <w:pStyle w:val="NoSpacing"/>
+        <w:numPr>
+          <w:ilvl w:val="2"/>
+          <w:numId w:val="2"/>
+        </w:numPr>
+        <w:rPr>
+          <w:lang w:val="en-GB"/>
+        </w:rPr>
+      </w:pPr>
+      <w:r>
+        <w:rPr>
+          <w:lang w:val="en-GB"/>
+        </w:rPr>
+        <w:t xml:space="preserve"> Rest Frame Limitations</w:t>
       </w:r>
     </w:p>
     <w:p>
@@ -719,6 +835,7 @@
         <w:rPr>
           <w:lang w:val="en-GB"/>
         </w:rPr>
+        <w:lastRenderedPageBreak/>
         <w:t xml:space="preserve"> The COSMOS2020 Catalogue</w:t>
       </w:r>
     </w:p>
@@ -809,7 +926,6 @@
         <w:rPr>
           <w:lang w:val="en-GB"/>
         </w:rPr>
-        <w:lastRenderedPageBreak/>
         <w:t xml:space="preserve"> Star Formation with Stage</w:t>
       </w:r>
     </w:p>
@@ -1032,8 +1148,6 @@
         </w:rPr>
         <w:t xml:space="preserve">Ok, so, for here let’s work backwards. </w:t>
       </w:r>
-      <w:bookmarkStart w:id="0" w:name="_GoBack"/>
-      <w:bookmarkEnd w:id="0"/>
     </w:p>
     <w:sectPr>
       <w:pgSz w:w="12240" w:h="15840"/>

</xml_diff>